<commit_message>
docs: Testing report grupal fixed
</commit_message>
<xml_diff>
--- a/reports/C2/Student#3/TestingReportStudent3.docx
+++ b/reports/C2/Student#3/TestingReportStudent3.docx
@@ -356,7 +356,7 @@
           <w:szCs w:val="36"/>
         </w:rPr>
       </w:pPr>
-      <w:bookmarkStart w:id="0" w:name="_Toc199171924"/>
+      <w:bookmarkStart w:id="0" w:name="_Toc202436169"/>
       <w:r>
         <w:rPr>
           <w:color w:val="auto"/>
@@ -421,7 +421,7 @@
           <w:r>
             <w:fldChar w:fldCharType="separate"/>
           </w:r>
-          <w:hyperlink w:anchor="_Toc199171924" w:history="1">
+          <w:hyperlink w:anchor="_Toc202436169" w:history="1">
             <w:r>
               <w:rPr>
                 <w:rStyle w:val="Hipervnculo"/>
@@ -448,7 +448,7 @@
                 <w:noProof/>
                 <w:webHidden/>
               </w:rPr>
-              <w:instrText xml:space="preserve"> PAGEREF _Toc199171924 \h </w:instrText>
+              <w:instrText xml:space="preserve"> PAGEREF _Toc202436169 \h </w:instrText>
             </w:r>
             <w:r>
               <w:rPr>
@@ -492,7 +492,7 @@
               <w:lang w:eastAsia="es-ES"/>
             </w:rPr>
           </w:pPr>
-          <w:hyperlink w:anchor="_Toc199171925" w:history="1">
+          <w:hyperlink w:anchor="_Toc202436170" w:history="1">
             <w:r>
               <w:rPr>
                 <w:rStyle w:val="Hipervnculo"/>
@@ -534,7 +534,7 @@
                 <w:noProof/>
                 <w:webHidden/>
               </w:rPr>
-              <w:instrText xml:space="preserve"> PAGEREF _Toc199171925 \h </w:instrText>
+              <w:instrText xml:space="preserve"> PAGEREF _Toc202436170 \h </w:instrText>
             </w:r>
             <w:r>
               <w:rPr>
@@ -578,7 +578,7 @@
               <w:lang w:eastAsia="es-ES"/>
             </w:rPr>
           </w:pPr>
-          <w:hyperlink w:anchor="_Toc199171926" w:history="1">
+          <w:hyperlink w:anchor="_Toc202436171" w:history="1">
             <w:r>
               <w:rPr>
                 <w:rStyle w:val="Hipervnculo"/>
@@ -620,7 +620,7 @@
                 <w:noProof/>
                 <w:webHidden/>
               </w:rPr>
-              <w:instrText xml:space="preserve"> PAGEREF _Toc199171926 \h </w:instrText>
+              <w:instrText xml:space="preserve"> PAGEREF _Toc202436171 \h </w:instrText>
             </w:r>
             <w:r>
               <w:rPr>
@@ -664,7 +664,7 @@
               <w:lang w:eastAsia="es-ES"/>
             </w:rPr>
           </w:pPr>
-          <w:hyperlink w:anchor="_Toc199171927" w:history="1">
+          <w:hyperlink w:anchor="_Toc202436172" w:history="1">
             <w:r>
               <w:rPr>
                 <w:rStyle w:val="Hipervnculo"/>
@@ -706,7 +706,7 @@
                 <w:noProof/>
                 <w:webHidden/>
               </w:rPr>
-              <w:instrText xml:space="preserve"> PAGEREF _Toc199171927 \h </w:instrText>
+              <w:instrText xml:space="preserve"> PAGEREF _Toc202436172 \h </w:instrText>
             </w:r>
             <w:r>
               <w:rPr>
@@ -750,7 +750,7 @@
               <w:lang w:eastAsia="es-ES"/>
             </w:rPr>
           </w:pPr>
-          <w:hyperlink w:anchor="_Toc199171928" w:history="1">
+          <w:hyperlink w:anchor="_Toc202436173" w:history="1">
             <w:r>
               <w:rPr>
                 <w:rStyle w:val="Hipervnculo"/>
@@ -792,7 +792,7 @@
                 <w:noProof/>
                 <w:webHidden/>
               </w:rPr>
-              <w:instrText xml:space="preserve"> PAGEREF _Toc199171928 \h </w:instrText>
+              <w:instrText xml:space="preserve"> PAGEREF _Toc202436173 \h </w:instrText>
             </w:r>
             <w:r>
               <w:rPr>
@@ -836,7 +836,7 @@
               <w:lang w:eastAsia="es-ES"/>
             </w:rPr>
           </w:pPr>
-          <w:hyperlink w:anchor="_Toc199171929" w:history="1">
+          <w:hyperlink w:anchor="_Toc202436174" w:history="1">
             <w:r>
               <w:rPr>
                 <w:rStyle w:val="Hipervnculo"/>
@@ -878,7 +878,7 @@
                 <w:noProof/>
                 <w:webHidden/>
               </w:rPr>
-              <w:instrText xml:space="preserve"> PAGEREF _Toc199171929 \h </w:instrText>
+              <w:instrText xml:space="preserve"> PAGEREF _Toc202436174 \h </w:instrText>
             </w:r>
             <w:r>
               <w:rPr>
@@ -922,7 +922,7 @@
               <w:lang w:eastAsia="es-ES"/>
             </w:rPr>
           </w:pPr>
-          <w:hyperlink w:anchor="_Toc199171930" w:history="1">
+          <w:hyperlink w:anchor="_Toc202436175" w:history="1">
             <w:r>
               <w:rPr>
                 <w:rStyle w:val="Hipervnculo"/>
@@ -964,7 +964,7 @@
                 <w:noProof/>
                 <w:webHidden/>
               </w:rPr>
-              <w:instrText xml:space="preserve"> PAGEREF _Toc199171930 \h </w:instrText>
+              <w:instrText xml:space="preserve"> PAGEREF _Toc202436175 \h </w:instrText>
             </w:r>
             <w:r>
               <w:rPr>
@@ -984,7 +984,7 @@
                 <w:noProof/>
                 <w:webHidden/>
               </w:rPr>
-              <w:t>15</w:t>
+              <w:t>14</w:t>
             </w:r>
             <w:r>
               <w:rPr>
@@ -1008,7 +1008,7 @@
               <w:lang w:eastAsia="es-ES"/>
             </w:rPr>
           </w:pPr>
-          <w:hyperlink w:anchor="_Toc199171931" w:history="1">
+          <w:hyperlink w:anchor="_Toc202436176" w:history="1">
             <w:r>
               <w:rPr>
                 <w:rStyle w:val="Hipervnculo"/>
@@ -1050,7 +1050,7 @@
                 <w:noProof/>
                 <w:webHidden/>
               </w:rPr>
-              <w:instrText xml:space="preserve"> PAGEREF _Toc199171931 \h </w:instrText>
+              <w:instrText xml:space="preserve"> PAGEREF _Toc202436176 \h </w:instrText>
             </w:r>
             <w:r>
               <w:rPr>
@@ -1070,7 +1070,7 @@
                 <w:noProof/>
                 <w:webHidden/>
               </w:rPr>
-              <w:t>27</w:t>
+              <w:t>26</w:t>
             </w:r>
             <w:r>
               <w:rPr>
@@ -1094,7 +1094,7 @@
               <w:lang w:eastAsia="es-ES"/>
             </w:rPr>
           </w:pPr>
-          <w:hyperlink w:anchor="_Toc199171932" w:history="1">
+          <w:hyperlink w:anchor="_Toc202436177" w:history="1">
             <w:r>
               <w:rPr>
                 <w:rStyle w:val="Hipervnculo"/>
@@ -1136,7 +1136,7 @@
                 <w:noProof/>
                 <w:webHidden/>
               </w:rPr>
-              <w:instrText xml:space="preserve"> PAGEREF _Toc199171932 \h </w:instrText>
+              <w:instrText xml:space="preserve"> PAGEREF _Toc202436177 \h </w:instrText>
             </w:r>
             <w:r>
               <w:rPr>
@@ -1156,7 +1156,7 @@
                 <w:noProof/>
                 <w:webHidden/>
               </w:rPr>
-              <w:t>27</w:t>
+              <w:t>26</w:t>
             </w:r>
             <w:r>
               <w:rPr>
@@ -1180,7 +1180,7 @@
               <w:lang w:eastAsia="es-ES"/>
             </w:rPr>
           </w:pPr>
-          <w:hyperlink w:anchor="_Toc199171933" w:history="1">
+          <w:hyperlink w:anchor="_Toc202436178" w:history="1">
             <w:r>
               <w:rPr>
                 <w:rStyle w:val="Hipervnculo"/>
@@ -1222,7 +1222,7 @@
                 <w:noProof/>
                 <w:webHidden/>
               </w:rPr>
-              <w:instrText xml:space="preserve"> PAGEREF _Toc199171933 \h </w:instrText>
+              <w:instrText xml:space="preserve"> PAGEREF _Toc202436178 \h </w:instrText>
             </w:r>
             <w:r>
               <w:rPr>
@@ -1242,7 +1242,265 @@
                 <w:noProof/>
                 <w:webHidden/>
               </w:rPr>
-              <w:t>30</w:t>
+              <w:t>29</w:t>
+            </w:r>
+            <w:r>
+              <w:rPr>
+                <w:noProof/>
+                <w:webHidden/>
+              </w:rPr>
+              <w:fldChar w:fldCharType="end"/>
+            </w:r>
+          </w:hyperlink>
+        </w:p>
+        <w:p>
+          <w:pPr>
+            <w:pStyle w:val="TDC2"/>
+            <w:tabs>
+              <w:tab w:val="left" w:pos="960"/>
+              <w:tab w:val="right" w:leader="dot" w:pos="8494"/>
+            </w:tabs>
+            <w:rPr>
+              <w:rFonts w:eastAsiaTheme="minorEastAsia"/>
+              <w:noProof/>
+              <w:lang w:eastAsia="es-ES"/>
+            </w:rPr>
+          </w:pPr>
+          <w:hyperlink w:anchor="_Toc202436179" w:history="1">
+            <w:r>
+              <w:rPr>
+                <w:rStyle w:val="Hipervnculo"/>
+                <w:noProof/>
+              </w:rPr>
+              <w:t>5.3.</w:t>
+            </w:r>
+            <w:r>
+              <w:rPr>
+                <w:rFonts w:eastAsiaTheme="minorEastAsia"/>
+                <w:noProof/>
+                <w:lang w:eastAsia="es-ES"/>
+              </w:rPr>
+              <w:tab/>
+            </w:r>
+            <w:r>
+              <w:rPr>
+                <w:rStyle w:val="Hipervnculo"/>
+                <w:noProof/>
+              </w:rPr>
+              <w:t>Comparativa final</w:t>
+            </w:r>
+            <w:r>
+              <w:rPr>
+                <w:noProof/>
+                <w:webHidden/>
+              </w:rPr>
+              <w:tab/>
+            </w:r>
+            <w:r>
+              <w:rPr>
+                <w:noProof/>
+                <w:webHidden/>
+              </w:rPr>
+              <w:fldChar w:fldCharType="begin"/>
+            </w:r>
+            <w:r>
+              <w:rPr>
+                <w:noProof/>
+                <w:webHidden/>
+              </w:rPr>
+              <w:instrText xml:space="preserve"> PAGEREF _Toc202436179 \h </w:instrText>
+            </w:r>
+            <w:r>
+              <w:rPr>
+                <w:noProof/>
+                <w:webHidden/>
+              </w:rPr>
+            </w:r>
+            <w:r>
+              <w:rPr>
+                <w:noProof/>
+                <w:webHidden/>
+              </w:rPr>
+              <w:fldChar w:fldCharType="separate"/>
+            </w:r>
+            <w:r>
+              <w:rPr>
+                <w:noProof/>
+                <w:webHidden/>
+              </w:rPr>
+              <w:t>31</w:t>
+            </w:r>
+            <w:r>
+              <w:rPr>
+                <w:noProof/>
+                <w:webHidden/>
+              </w:rPr>
+              <w:fldChar w:fldCharType="end"/>
+            </w:r>
+          </w:hyperlink>
+        </w:p>
+        <w:p>
+          <w:pPr>
+            <w:pStyle w:val="TDC1"/>
+            <w:tabs>
+              <w:tab w:val="left" w:pos="480"/>
+              <w:tab w:val="right" w:leader="dot" w:pos="8494"/>
+            </w:tabs>
+            <w:rPr>
+              <w:rFonts w:eastAsiaTheme="minorEastAsia"/>
+              <w:noProof/>
+              <w:lang w:eastAsia="es-ES"/>
+            </w:rPr>
+          </w:pPr>
+          <w:hyperlink w:anchor="_Toc202436180" w:history="1">
+            <w:r>
+              <w:rPr>
+                <w:rStyle w:val="Hipervnculo"/>
+                <w:noProof/>
+              </w:rPr>
+              <w:t>6.</w:t>
+            </w:r>
+            <w:r>
+              <w:rPr>
+                <w:rFonts w:eastAsiaTheme="minorEastAsia"/>
+                <w:noProof/>
+                <w:lang w:eastAsia="es-ES"/>
+              </w:rPr>
+              <w:tab/>
+            </w:r>
+            <w:r>
+              <w:rPr>
+                <w:rStyle w:val="Hipervnculo"/>
+                <w:noProof/>
+              </w:rPr>
+              <w:t>Conclusión</w:t>
+            </w:r>
+            <w:r>
+              <w:rPr>
+                <w:noProof/>
+                <w:webHidden/>
+              </w:rPr>
+              <w:tab/>
+            </w:r>
+            <w:r>
+              <w:rPr>
+                <w:noProof/>
+                <w:webHidden/>
+              </w:rPr>
+              <w:fldChar w:fldCharType="begin"/>
+            </w:r>
+            <w:r>
+              <w:rPr>
+                <w:noProof/>
+                <w:webHidden/>
+              </w:rPr>
+              <w:instrText xml:space="preserve"> PAGEREF _Toc202436180 \h </w:instrText>
+            </w:r>
+            <w:r>
+              <w:rPr>
+                <w:noProof/>
+                <w:webHidden/>
+              </w:rPr>
+            </w:r>
+            <w:r>
+              <w:rPr>
+                <w:noProof/>
+                <w:webHidden/>
+              </w:rPr>
+              <w:fldChar w:fldCharType="separate"/>
+            </w:r>
+            <w:r>
+              <w:rPr>
+                <w:noProof/>
+                <w:webHidden/>
+              </w:rPr>
+              <w:t>32</w:t>
+            </w:r>
+            <w:r>
+              <w:rPr>
+                <w:noProof/>
+                <w:webHidden/>
+              </w:rPr>
+              <w:fldChar w:fldCharType="end"/>
+            </w:r>
+          </w:hyperlink>
+        </w:p>
+        <w:p>
+          <w:pPr>
+            <w:pStyle w:val="TDC1"/>
+            <w:tabs>
+              <w:tab w:val="left" w:pos="480"/>
+              <w:tab w:val="right" w:leader="dot" w:pos="8494"/>
+            </w:tabs>
+            <w:rPr>
+              <w:rFonts w:eastAsiaTheme="minorEastAsia"/>
+              <w:noProof/>
+              <w:lang w:eastAsia="es-ES"/>
+            </w:rPr>
+          </w:pPr>
+          <w:hyperlink w:anchor="_Toc202436181" w:history="1">
+            <w:r>
+              <w:rPr>
+                <w:rStyle w:val="Hipervnculo"/>
+                <w:noProof/>
+              </w:rPr>
+              <w:t>7.</w:t>
+            </w:r>
+            <w:r>
+              <w:rPr>
+                <w:rFonts w:eastAsiaTheme="minorEastAsia"/>
+                <w:noProof/>
+                <w:lang w:eastAsia="es-ES"/>
+              </w:rPr>
+              <w:tab/>
+            </w:r>
+            <w:r>
+              <w:rPr>
+                <w:rStyle w:val="Hipervnculo"/>
+                <w:noProof/>
+              </w:rPr>
+              <w:t>Bibliografía</w:t>
+            </w:r>
+            <w:r>
+              <w:rPr>
+                <w:noProof/>
+                <w:webHidden/>
+              </w:rPr>
+              <w:tab/>
+            </w:r>
+            <w:r>
+              <w:rPr>
+                <w:noProof/>
+                <w:webHidden/>
+              </w:rPr>
+              <w:fldChar w:fldCharType="begin"/>
+            </w:r>
+            <w:r>
+              <w:rPr>
+                <w:noProof/>
+                <w:webHidden/>
+              </w:rPr>
+              <w:instrText xml:space="preserve"> PAGEREF _Toc202436181 \h </w:instrText>
+            </w:r>
+            <w:r>
+              <w:rPr>
+                <w:noProof/>
+                <w:webHidden/>
+              </w:rPr>
+            </w:r>
+            <w:r>
+              <w:rPr>
+                <w:noProof/>
+                <w:webHidden/>
+              </w:rPr>
+              <w:fldChar w:fldCharType="separate"/>
+            </w:r>
+            <w:r>
+              <w:rPr>
+                <w:noProof/>
+                <w:webHidden/>
+              </w:rPr>
+              <w:t>33</w:t>
             </w:r>
             <w:r>
               <w:rPr>
@@ -1293,7 +1551,7 @@
           <w:color w:val="auto"/>
         </w:rPr>
       </w:pPr>
-      <w:bookmarkStart w:id="1" w:name="_Toc199171925"/>
+      <w:bookmarkStart w:id="1" w:name="_Toc202436170"/>
       <w:r>
         <w:rPr>
           <w:color w:val="auto"/>
@@ -1374,7 +1632,7 @@
       <w:pPr>
         <w:pStyle w:val="Ttulo1"/>
       </w:pPr>
-      <w:bookmarkStart w:id="2" w:name="_Toc199171926"/>
+      <w:bookmarkStart w:id="2" w:name="_Toc202436171"/>
       <w:r>
         <w:rPr>
           <w:color w:val="auto"/>
@@ -1482,7 +1740,7 @@
               <w:jc w:val="center"/>
             </w:pPr>
             <w:r>
-              <w:t>Creación del documento y apartado de testing funcional</w:t>
+              <w:t>Corrección de errores detectados por el cliente</w:t>
             </w:r>
           </w:p>
         </w:tc>
@@ -1516,7 +1774,7 @@
           <w:color w:val="auto"/>
         </w:rPr>
       </w:pPr>
-      <w:bookmarkStart w:id="3" w:name="_Toc199171927"/>
+      <w:bookmarkStart w:id="3" w:name="_Toc202436172"/>
       <w:r>
         <w:rPr>
           <w:color w:val="auto"/>
@@ -1576,7 +1834,7 @@
           <w:color w:val="auto"/>
         </w:rPr>
       </w:pPr>
-      <w:bookmarkStart w:id="4" w:name="_Toc199171928"/>
+      <w:bookmarkStart w:id="4" w:name="_Toc202436173"/>
       <w:r>
         <w:rPr>
           <w:color w:val="auto"/>
@@ -1605,7 +1863,7 @@
           <w:color w:val="auto"/>
         </w:rPr>
       </w:pPr>
-      <w:bookmarkStart w:id="5" w:name="_Toc199171929"/>
+      <w:bookmarkStart w:id="5" w:name="_Toc202436174"/>
       <w:r>
         <w:rPr>
           <w:color w:val="auto"/>
@@ -2028,6 +2286,7 @@
               <w:jc w:val="center"/>
             </w:pPr>
             <w:r>
+              <w:lastRenderedPageBreak/>
               <w:t>Prueba-05</w:t>
             </w:r>
           </w:p>
@@ -2103,7 +2362,6 @@
               <w:jc w:val="center"/>
             </w:pPr>
             <w:r>
-              <w:lastRenderedPageBreak/>
               <w:t>Prueba-06</w:t>
             </w:r>
           </w:p>
@@ -2964,7 +3222,11 @@
               <w:cnfStyle w:val="000000100000" w:firstRow="0" w:lastRow="0" w:firstColumn="0" w:lastColumn="0" w:oddVBand="0" w:evenVBand="0" w:oddHBand="1" w:evenHBand="0" w:firstRowFirstColumn="0" w:firstRowLastColumn="0" w:lastRowFirstColumn="0" w:lastRowLastColumn="0"/>
             </w:pPr>
             <w:r>
-              <w:t>Crear asignación con un campo anotaciones con caracteres japoneses</w:t>
+              <w:t xml:space="preserve">Crear asignación con un campo anotaciones con </w:t>
+            </w:r>
+            <w:r>
+              <w:lastRenderedPageBreak/>
+              <w:t>caracteres japoneses</w:t>
             </w:r>
           </w:p>
         </w:tc>
@@ -2978,6 +3240,7 @@
               <w:cnfStyle w:val="000000100000" w:firstRow="0" w:lastRow="0" w:firstColumn="0" w:lastColumn="0" w:oddVBand="0" w:evenVBand="0" w:oddHBand="1" w:evenHBand="0" w:firstRowFirstColumn="0" w:firstRowLastColumn="0" w:lastRowFirstColumn="0" w:lastRowLastColumn="0"/>
             </w:pPr>
             <w:r>
+              <w:lastRenderedPageBreak/>
               <w:t>Crea correctamente la asignación</w:t>
             </w:r>
           </w:p>
@@ -3029,7 +3292,6 @@
               </w:rPr>
             </w:pPr>
             <w:r>
-              <w:lastRenderedPageBreak/>
               <w:t>Prueba-14d</w:t>
             </w:r>
           </w:p>
@@ -3823,7 +4085,11 @@
               <w:cnfStyle w:val="000000000000" w:firstRow="0" w:lastRow="0" w:firstColumn="0" w:lastColumn="0" w:oddVBand="0" w:evenVBand="0" w:oddHBand="0" w:evenHBand="0" w:firstRowFirstColumn="0" w:firstRowLastColumn="0" w:lastRowFirstColumn="0" w:lastRowLastColumn="0"/>
             </w:pPr>
             <w:r>
-              <w:t>Actualizar asignación con un campo anotaciones superior a 255 carácteres</w:t>
+              <w:t xml:space="preserve">Actualizar asignación con un campo anotaciones </w:t>
+            </w:r>
+            <w:r>
+              <w:lastRenderedPageBreak/>
+              <w:t>superior a 255 carácteres</w:t>
             </w:r>
           </w:p>
         </w:tc>
@@ -3837,7 +4103,12 @@
               <w:cnfStyle w:val="000000000000" w:firstRow="0" w:lastRow="0" w:firstColumn="0" w:lastColumn="0" w:oddVBand="0" w:evenVBand="0" w:oddHBand="0" w:evenHBand="0" w:firstRowFirstColumn="0" w:firstRowLastColumn="0" w:lastRowFirstColumn="0" w:lastRowLastColumn="0"/>
             </w:pPr>
             <w:r>
-              <w:t>Error de validación “Remarks debe estar entre 0 y 255 carácteres”</w:t>
+              <w:lastRenderedPageBreak/>
+              <w:t xml:space="preserve">Error de validación “Remarks debe </w:t>
+            </w:r>
+            <w:r>
+              <w:lastRenderedPageBreak/>
+              <w:t>estar entre 0 y 255 carácteres”</w:t>
             </w:r>
           </w:p>
         </w:tc>
@@ -3851,6 +4122,7 @@
               <w:cnfStyle w:val="000000000000" w:firstRow="0" w:lastRow="0" w:firstColumn="0" w:lastColumn="0" w:oddVBand="0" w:evenVBand="0" w:oddHBand="0" w:evenHBand="0" w:firstRowFirstColumn="0" w:firstRowLastColumn="0" w:lastRowFirstColumn="0" w:lastRowLastColumn="0"/>
             </w:pPr>
             <w:r>
+              <w:lastRenderedPageBreak/>
               <w:t>0</w:t>
             </w:r>
           </w:p>
@@ -3885,7 +4157,6 @@
               <w:jc w:val="center"/>
             </w:pPr>
             <w:r>
-              <w:lastRenderedPageBreak/>
               <w:t>Prueba-2</w:t>
             </w:r>
             <w:r>
@@ -4610,6 +4881,7 @@
               <w:jc w:val="center"/>
             </w:pPr>
             <w:r>
+              <w:lastRenderedPageBreak/>
               <w:t>Prueba-</w:t>
             </w:r>
             <w:r>
@@ -4689,7 +4961,6 @@
               <w:jc w:val="center"/>
             </w:pPr>
             <w:r>
-              <w:lastRenderedPageBreak/>
               <w:t>Prueba-</w:t>
             </w:r>
             <w:r>
@@ -5347,7 +5618,11 @@
               <w:cnfStyle w:val="000000100000" w:firstRow="0" w:lastRow="0" w:firstColumn="0" w:lastColumn="0" w:oddVBand="0" w:evenVBand="0" w:oddHBand="1" w:evenHBand="0" w:firstRowFirstColumn="0" w:firstRowLastColumn="0" w:lastRowFirstColumn="0" w:lastRowLastColumn="0"/>
             </w:pPr>
             <w:r>
-              <w:t>Publicar asignación con un campo anotaciones con intento de script Hacking</w:t>
+              <w:t xml:space="preserve">Publicar asignación con un campo anotaciones con </w:t>
+            </w:r>
+            <w:r>
+              <w:lastRenderedPageBreak/>
+              <w:t>intento de script Hacking</w:t>
             </w:r>
           </w:p>
         </w:tc>
@@ -5361,6 +5636,7 @@
               <w:cnfStyle w:val="000000100000" w:firstRow="0" w:lastRow="0" w:firstColumn="0" w:lastColumn="0" w:oddVBand="0" w:evenVBand="0" w:oddHBand="1" w:evenHBand="0" w:firstRowFirstColumn="0" w:firstRowLastColumn="0" w:lastRowFirstColumn="0" w:lastRowLastColumn="0"/>
             </w:pPr>
             <w:r>
+              <w:lastRenderedPageBreak/>
               <w:t>Publica correctamente la asignación</w:t>
             </w:r>
           </w:p>
@@ -5408,7 +5684,6 @@
               <w:jc w:val="center"/>
             </w:pPr>
             <w:r>
-              <w:lastRenderedPageBreak/>
               <w:t>Prueba-3</w:t>
             </w:r>
             <w:r>
@@ -6148,6 +6423,7 @@
               <w:t xml:space="preserve">Publicar asignación para copiloto en un </w:t>
             </w:r>
             <w:r>
+              <w:lastRenderedPageBreak/>
               <w:t>tramo</w:t>
             </w:r>
             <w:r>
@@ -6165,7 +6441,12 @@
               <w:cnfStyle w:val="000000100000" w:firstRow="0" w:lastRow="0" w:firstColumn="0" w:lastColumn="0" w:oddVBand="0" w:evenVBand="0" w:oddHBand="1" w:evenHBand="0" w:firstRowFirstColumn="0" w:firstRowLastColumn="0" w:lastRowFirstColumn="0" w:lastRowLastColumn="0"/>
             </w:pPr>
             <w:r>
-              <w:t>Error de validación “La asignación ya cuenta con copiloto”</w:t>
+              <w:lastRenderedPageBreak/>
+              <w:t xml:space="preserve">Error de validación “La asignación ya </w:t>
+            </w:r>
+            <w:r>
+              <w:lastRenderedPageBreak/>
+              <w:t>cuenta con copiloto”</w:t>
             </w:r>
           </w:p>
         </w:tc>
@@ -6179,6 +6460,7 @@
               <w:cnfStyle w:val="000000100000" w:firstRow="0" w:lastRow="0" w:firstColumn="0" w:lastColumn="0" w:oddVBand="0" w:evenVBand="0" w:oddHBand="1" w:evenHBand="0" w:firstRowFirstColumn="0" w:firstRowLastColumn="0" w:lastRowFirstColumn="0" w:lastRowLastColumn="0"/>
             </w:pPr>
             <w:r>
+              <w:lastRenderedPageBreak/>
               <w:t>0</w:t>
             </w:r>
           </w:p>
@@ -6212,7 +6494,6 @@
               <w:jc w:val="center"/>
             </w:pPr>
             <w:r>
-              <w:lastRenderedPageBreak/>
               <w:t>Prueba-4</w:t>
             </w:r>
             <w:r>
@@ -8498,7 +8779,7 @@
           <w:color w:val="auto"/>
         </w:rPr>
       </w:pPr>
-      <w:bookmarkStart w:id="6" w:name="_Toc199171930"/>
+      <w:bookmarkStart w:id="6" w:name="_Toc202436175"/>
       <w:r>
         <w:rPr>
           <w:color w:val="auto"/>
@@ -15615,7 +15896,7 @@
           <w:color w:val="auto"/>
         </w:rPr>
       </w:pPr>
-      <w:bookmarkStart w:id="7" w:name="_Toc199171931"/>
+      <w:bookmarkStart w:id="7" w:name="_Toc202436176"/>
       <w:r>
         <w:rPr>
           <w:color w:val="auto"/>
@@ -15643,7 +15924,7 @@
           <w:color w:val="auto"/>
         </w:rPr>
       </w:pPr>
-      <w:bookmarkStart w:id="8" w:name="_Toc199171932"/>
+      <w:bookmarkStart w:id="8" w:name="_Toc202436177"/>
       <w:r>
         <w:rPr>
           <w:color w:val="auto"/>
@@ -17607,16 +17888,7 @@
     <w:p/>
     <w:p>
       <w:r>
-        <w:t>Podemos concluir con que, con un nivel de confianza del</w:t>
-      </w:r>
-      <w:r>
-        <w:t xml:space="preserve"> </w:t>
-      </w:r>
-      <w:r>
-        <w:t>0,68055554</w:t>
-      </w:r>
-      <w:r>
-        <w:t>, podemos establecer los siguientes intervalos de confianza:</w:t>
+        <w:t>Podemos concluir con que, para establecer un nivel de confianza del 95% , la media de la muestra se sitúa en los siguientes intervalos de confianza:</w:t>
       </w:r>
     </w:p>
     <w:tbl>
@@ -17786,7 +18058,7 @@
           <w:color w:val="auto"/>
         </w:rPr>
       </w:pPr>
-      <w:bookmarkStart w:id="10" w:name="_Toc199171933"/>
+      <w:bookmarkStart w:id="10" w:name="_Toc202436178"/>
       <w:r>
         <w:rPr>
           <w:color w:val="auto"/>
@@ -18437,17 +18709,12 @@
           </w:tcPr>
           <w:p>
             <w:pPr>
-              <w:outlineLvl w:val="0"/>
-              <w:rPr>
-                <w:color w:val="000000"/>
+              <w:rPr>
                 <w:sz w:val="22"/>
                 <w:szCs w:val="22"/>
               </w:rPr>
             </w:pPr>
             <w:r>
-              <w:rPr>
-                <w:color w:val="000000"/>
-              </w:rPr>
               <w:t>8,28083364</w:t>
             </w:r>
           </w:p>
@@ -19595,13 +19862,7 @@
     <w:p>
       <w:r>
         <w:lastRenderedPageBreak/>
-        <w:t xml:space="preserve">Podemos concluir que, con un nivel de confianza del </w:t>
-      </w:r>
-      <w:r>
-        <w:t xml:space="preserve">0,66745645 </w:t>
-      </w:r>
-      <w:r>
-        <w:t>, se cumplen los siguientes intervalos.</w:t>
+        <w:t>Podemos concluir con que, para establecer un nivel de confianza del 95% , la media de la muestra se sitúa en los siguientes intervalos de confianza:</w:t>
       </w:r>
     </w:p>
     <w:tbl>
@@ -19748,6 +20009,7 @@
           <w:color w:val="auto"/>
         </w:rPr>
       </w:pPr>
+      <w:bookmarkStart w:id="11" w:name="_Toc202436179"/>
       <w:r>
         <w:rPr>
           <w:color w:val="auto"/>
@@ -19761,6 +20023,7 @@
         <w:tab/>
         <w:t>Comparativa final</w:t>
       </w:r>
+      <w:bookmarkEnd w:id="11"/>
     </w:p>
     <w:p>
       <w:r>
@@ -20506,13 +20769,25 @@
         <w:ind w:left="360"/>
       </w:pPr>
       <w:r>
-        <w:t>La prueba z bilateral</w:t>
+        <w:t>La prueba z</w:t>
       </w:r>
       <w:r>
         <w:t xml:space="preserve"> dio como resultado</w:t>
       </w:r>
       <w:r>
-        <w:t xml:space="preserve"> de z = 0,59 y un p-valor aproximado de 0,56, muy por encima del umbral de significación α = 0,05. Esto significa que, aunque la media con índices (8,28) sea algo menor que sin índices (8,56), dicha diferencia no es estadísticamente significativa al 95 % de confianza y podría deberse a la variabilidad inherente de las mediciones.</w:t>
+        <w:t xml:space="preserve"> de z = 0,59, muy por encima </w:t>
+      </w:r>
+      <w:r>
+        <w:t>del valor establecido (</w:t>
+      </w:r>
+      <w:r>
+        <w:t>0,05</w:t>
+      </w:r>
+      <w:r>
+        <w:t>)</w:t>
+      </w:r>
+      <w:r>
+        <w:t>. Esto significa que, aunque la media con índices (8,28) sea algo menor que sin índices (8,56), dicha diferencia no es estadísticamente significativa al 95 % de confianza y podría deberse a la variabilidad inherente de las mediciones.</w:t>
       </w:r>
     </w:p>
     <w:p>
@@ -20561,6 +20836,7 @@
           <w:color w:val="auto"/>
         </w:rPr>
       </w:pPr>
+      <w:bookmarkStart w:id="12" w:name="_Toc202436180"/>
       <w:r>
         <w:rPr>
           <w:color w:val="auto"/>
@@ -20574,6 +20850,7 @@
         <w:tab/>
         <w:t>Conclusión</w:t>
       </w:r>
+      <w:bookmarkEnd w:id="12"/>
     </w:p>
     <w:p>
       <w:r>
@@ -20609,6 +20886,7 @@
           <w:color w:val="auto"/>
         </w:rPr>
       </w:pPr>
+      <w:bookmarkStart w:id="13" w:name="_Toc202436181"/>
       <w:r>
         <w:rPr>
           <w:color w:val="auto"/>
@@ -20622,6 +20900,7 @@
         <w:tab/>
         <w:t>Bibliografía</w:t>
       </w:r>
+      <w:bookmarkEnd w:id="13"/>
     </w:p>
     <w:p>
       <w:pPr>
@@ -22368,6 +22647,15 @@
         <w:shd w:val="clear" w:color="auto" w:fill="999999" w:themeFill="text1" w:themeFillTint="66"/>
       </w:tcPr>
     </w:tblStylePr>
+  </w:style>
+  <w:style w:type="paragraph" w:styleId="Sinespaciado">
+    <w:name w:val="No Spacing"/>
+    <w:uiPriority w:val="1"/>
+    <w:qFormat/>
+    <w:rsid w:val="00560798"/>
+    <w:pPr>
+      <w:spacing w:after="0" w:line="240" w:lineRule="auto"/>
+    </w:pPr>
   </w:style>
 </w:styles>
 </file>

</xml_diff>